<commit_message>
Rename to pow (cause error if define raiseto func)
</commit_message>
<xml_diff>
--- a/Пояснительная записка.docx
+++ b/Пояснительная записка.docx
@@ -279,99 +279,31 @@
           <w:sz w:val="28"/>
           <w:szCs w:val="28"/>
         </w:rPr>
-        <w:t>Исходный код может содержать символы латинского алфавита</w:t>
-      </w:r>
-      <w:r>
-        <w:rPr>
-          <w:rFonts w:ascii="Times New Roman" w:eastAsia="Calibri" w:hAnsi="Times New Roman" w:cs="Times New Roman"/>
-          <w:sz w:val="28"/>
-          <w:szCs w:val="28"/>
-        </w:rPr>
-        <w:t xml:space="preserve"> [</w:t>
-      </w:r>
-      <w:r>
-        <w:rPr>
-          <w:rFonts w:ascii="Times New Roman" w:eastAsia="Calibri" w:hAnsi="Times New Roman" w:cs="Times New Roman"/>
-          <w:sz w:val="28"/>
-          <w:szCs w:val="28"/>
-          <w:lang w:val="en-US"/>
-        </w:rPr>
-        <w:t>a</w:t>
-      </w:r>
-      <w:r>
-        <w:rPr>
-          <w:rFonts w:ascii="Times New Roman" w:eastAsia="Calibri" w:hAnsi="Times New Roman" w:cs="Times New Roman"/>
-          <w:sz w:val="28"/>
-          <w:szCs w:val="28"/>
-        </w:rPr>
-        <w:t>-</w:t>
-      </w:r>
-      <w:r>
-        <w:rPr>
-          <w:rFonts w:ascii="Times New Roman" w:eastAsia="Calibri" w:hAnsi="Times New Roman" w:cs="Times New Roman"/>
-          <w:sz w:val="28"/>
-          <w:szCs w:val="28"/>
-          <w:lang w:val="en-US"/>
-        </w:rPr>
-        <w:t>z</w:t>
-      </w:r>
-      <w:r>
-        <w:rPr>
-          <w:rFonts w:ascii="Times New Roman" w:eastAsia="Calibri" w:hAnsi="Times New Roman" w:cs="Times New Roman"/>
-          <w:sz w:val="28"/>
-          <w:szCs w:val="28"/>
-        </w:rPr>
-        <w:t>][</w:t>
-      </w:r>
-      <w:r>
-        <w:rPr>
-          <w:rFonts w:ascii="Times New Roman" w:eastAsia="Calibri" w:hAnsi="Times New Roman" w:cs="Times New Roman"/>
-          <w:sz w:val="28"/>
-          <w:szCs w:val="28"/>
-          <w:lang w:val="en-US"/>
-        </w:rPr>
-        <w:t>A</w:t>
-      </w:r>
-      <w:r>
-        <w:rPr>
-          <w:rFonts w:ascii="Times New Roman" w:eastAsia="Calibri" w:hAnsi="Times New Roman" w:cs="Times New Roman"/>
-          <w:sz w:val="28"/>
-          <w:szCs w:val="28"/>
-        </w:rPr>
-        <w:t>-</w:t>
-      </w:r>
-      <w:r>
-        <w:rPr>
-          <w:rFonts w:ascii="Times New Roman" w:eastAsia="Calibri" w:hAnsi="Times New Roman" w:cs="Times New Roman"/>
-          <w:sz w:val="28"/>
-          <w:szCs w:val="28"/>
-          <w:lang w:val="en-US"/>
-        </w:rPr>
-        <w:t>Z</w:t>
-      </w:r>
-      <w:r>
-        <w:rPr>
-          <w:rFonts w:ascii="Times New Roman" w:eastAsia="Calibri" w:hAnsi="Times New Roman" w:cs="Times New Roman"/>
-          <w:sz w:val="28"/>
-          <w:szCs w:val="28"/>
-        </w:rPr>
-        <w:t>]</w:t>
-      </w:r>
-      <w:r>
-        <w:rPr>
-          <w:rFonts w:ascii="Times New Roman" w:eastAsia="Calibri" w:hAnsi="Times New Roman" w:cs="Times New Roman"/>
-          <w:sz w:val="28"/>
-          <w:szCs w:val="28"/>
-        </w:rPr>
-        <w:t xml:space="preserve">, цифры десятичной системы счисления </w:t>
-      </w:r>
-      <w:r>
-        <w:rPr>
-          <w:rFonts w:ascii="Times New Roman" w:eastAsia="Calibri" w:hAnsi="Times New Roman" w:cs="Times New Roman"/>
-          <w:sz w:val="28"/>
-          <w:szCs w:val="28"/>
-        </w:rPr>
-        <w:t xml:space="preserve">[0-9], </w:t>
+        <w:t>Исходный код может содержать</w:t>
+      </w:r>
+      <w:r>
+        <w:rPr>
+          <w:rFonts w:ascii="Times New Roman" w:eastAsia="Calibri" w:hAnsi="Times New Roman" w:cs="Times New Roman"/>
+          <w:sz w:val="28"/>
+          <w:szCs w:val="28"/>
+        </w:rPr>
+        <w:t xml:space="preserve"> </w:t>
+      </w:r>
+      <w:r>
+        <w:rPr>
+          <w:rFonts w:ascii="Times New Roman" w:eastAsia="Calibri" w:hAnsi="Times New Roman" w:cs="Times New Roman"/>
+          <w:sz w:val="28"/>
+          <w:szCs w:val="28"/>
+        </w:rPr>
+        <w:t>символы латинского алфавита, цифры десятичной системы счисления</w:t>
+      </w:r>
+      <w:r>
+        <w:rPr>
+          <w:rFonts w:ascii="Times New Roman" w:eastAsia="Calibri" w:hAnsi="Times New Roman" w:cs="Times New Roman"/>
+          <w:sz w:val="28"/>
+          <w:szCs w:val="28"/>
+        </w:rPr>
+        <w:t xml:space="preserve">, </w:t>
       </w:r>
       <w:r>
         <w:rPr>
@@ -468,70 +400,6 @@
           <w:szCs w:val="28"/>
         </w:rPr>
         <w:t>“&lt;, &gt;, =, !”.</w:t>
-      </w:r>
-      <w:r>
-        <w:rPr>
-          <w:rFonts w:ascii="Times New Roman" w:eastAsia="Calibri" w:hAnsi="Times New Roman" w:cs="Times New Roman"/>
-          <w:sz w:val="28"/>
-          <w:szCs w:val="28"/>
-        </w:rPr>
-        <w:t xml:space="preserve"> </w:t>
-      </w:r>
-      <w:r>
-        <w:rPr>
-          <w:rFonts w:ascii="Times New Roman" w:eastAsia="Calibri" w:hAnsi="Times New Roman" w:cs="Times New Roman"/>
-          <w:sz w:val="28"/>
-          <w:szCs w:val="28"/>
-        </w:rPr>
-        <w:t>русские символы</w:t>
-      </w:r>
-      <w:r>
-        <w:rPr>
-          <w:rFonts w:ascii="Times New Roman" w:eastAsia="Calibri" w:hAnsi="Times New Roman" w:cs="Times New Roman"/>
-          <w:sz w:val="28"/>
-          <w:szCs w:val="28"/>
-        </w:rPr>
-        <w:t xml:space="preserve"> [</w:t>
-      </w:r>
-      <w:r>
-        <w:rPr>
-          <w:rFonts w:ascii="Times New Roman" w:eastAsia="Calibri" w:hAnsi="Times New Roman" w:cs="Times New Roman"/>
-          <w:sz w:val="28"/>
-          <w:szCs w:val="28"/>
-        </w:rPr>
-        <w:t>а-я</w:t>
-      </w:r>
-      <w:r>
-        <w:rPr>
-          <w:rFonts w:ascii="Times New Roman" w:eastAsia="Calibri" w:hAnsi="Times New Roman" w:cs="Times New Roman"/>
-          <w:sz w:val="28"/>
-          <w:szCs w:val="28"/>
-        </w:rPr>
-        <w:t>][</w:t>
-      </w:r>
-      <w:r>
-        <w:rPr>
-          <w:rFonts w:ascii="Times New Roman" w:eastAsia="Calibri" w:hAnsi="Times New Roman" w:cs="Times New Roman"/>
-          <w:sz w:val="28"/>
-          <w:szCs w:val="28"/>
-        </w:rPr>
-        <w:t>А-Я</w:t>
-      </w:r>
-      <w:r>
-        <w:rPr>
-          <w:rFonts w:ascii="Times New Roman" w:eastAsia="Calibri" w:hAnsi="Times New Roman" w:cs="Times New Roman"/>
-          <w:sz w:val="28"/>
-          <w:szCs w:val="28"/>
-        </w:rPr>
-        <w:t xml:space="preserve">] </w:t>
-      </w:r>
-      <w:r>
-        <w:rPr>
-          <w:rFonts w:ascii="Times New Roman" w:eastAsia="Calibri" w:hAnsi="Times New Roman" w:cs="Times New Roman"/>
-          <w:sz w:val="28"/>
-          <w:szCs w:val="28"/>
-        </w:rPr>
-        <w:t>разрешены только в строковых литералах.</w:t>
       </w:r>
     </w:p>
     <w:p>
@@ -656,8 +524,6 @@
         </w:rPr>
         <w:t>ASCII</w:t>
       </w:r>
-      <w:bookmarkStart w:id="9" w:name="_GoBack"/>
-      <w:bookmarkEnd w:id="9"/>
     </w:p>
     <w:p>
       <w:pPr>
@@ -678,8 +544,8 @@
           <w:sz w:val="28"/>
         </w:rPr>
       </w:pPr>
-      <w:bookmarkStart w:id="10" w:name="_Toc527930835"/>
-      <w:bookmarkStart w:id="11" w:name="_Toc532814715"/>
+      <w:bookmarkStart w:id="9" w:name="_Toc527930835"/>
+      <w:bookmarkStart w:id="10" w:name="_Toc532814715"/>
       <w:r>
         <w:rPr>
           <w:rStyle w:val="20"/>
@@ -690,8 +556,8 @@
         </w:rPr>
         <w:t>Применяемые сепараторы</w:t>
       </w:r>
+      <w:bookmarkEnd w:id="9"/>
       <w:bookmarkEnd w:id="10"/>
-      <w:bookmarkEnd w:id="11"/>
     </w:p>
     <w:p>
       <w:pPr>
@@ -793,6 +659,18 @@
         </w:rPr>
         <w:t>Применяемые сепараторы</w:t>
       </w:r>
+    </w:p>
+    <w:p>
+      <w:pPr>
+        <w:spacing w:after="0" w:line="240" w:lineRule="auto"/>
+        <w:ind w:firstLine="709"/>
+        <w:jc w:val="both"/>
+        <w:rPr>
+          <w:rFonts w:ascii="Times New Roman" w:eastAsia="Calibri" w:hAnsi="Times New Roman" w:cs="Times New Roman"/>
+          <w:sz w:val="28"/>
+          <w:szCs w:val="28"/>
+        </w:rPr>
+      </w:pPr>
     </w:p>
     <w:tbl>
       <w:tblPr>
@@ -1178,8 +1056,8 @@
           <w:szCs w:val="28"/>
         </w:rPr>
       </w:pPr>
-      <w:bookmarkStart w:id="12" w:name="_Toc527930836"/>
-      <w:bookmarkStart w:id="13" w:name="_Toc532814716"/>
+      <w:bookmarkStart w:id="11" w:name="_Toc527930836"/>
+      <w:bookmarkStart w:id="12" w:name="_Toc532814716"/>
       <w:r>
         <w:rPr>
           <w:rFonts w:ascii="Times New Roman" w:eastAsia="Calibri" w:hAnsi="Times New Roman" w:cs="Times New Roman"/>
@@ -1189,8 +1067,8 @@
         </w:rPr>
         <w:t>Применяемые кодировки</w:t>
       </w:r>
+      <w:bookmarkEnd w:id="11"/>
       <w:bookmarkEnd w:id="12"/>
-      <w:bookmarkEnd w:id="13"/>
     </w:p>
     <w:p>
       <w:pPr>
@@ -1262,10 +1140,10 @@
           <w:sz w:val="28"/>
         </w:rPr>
       </w:pPr>
-      <w:bookmarkStart w:id="14" w:name="_Toc469840241"/>
-      <w:bookmarkStart w:id="15" w:name="_Toc469841120"/>
-      <w:bookmarkStart w:id="16" w:name="_Toc469842884"/>
-      <w:bookmarkStart w:id="17" w:name="_Toc501385921"/>
+      <w:bookmarkStart w:id="13" w:name="_Toc469840241"/>
+      <w:bookmarkStart w:id="14" w:name="_Toc469841120"/>
+      <w:bookmarkStart w:id="15" w:name="_Toc469842884"/>
+      <w:bookmarkStart w:id="16" w:name="_Toc501385921"/>
       <w:r>
         <w:rPr>
           <w:rFonts w:ascii="Times New Roman" w:hAnsi="Times New Roman" w:cs="Times New Roman"/>
@@ -1275,10 +1153,10 @@
         </w:rPr>
         <w:t>Типы данных</w:t>
       </w:r>
+      <w:bookmarkEnd w:id="13"/>
       <w:bookmarkEnd w:id="14"/>
       <w:bookmarkEnd w:id="15"/>
       <w:bookmarkEnd w:id="16"/>
-      <w:bookmarkEnd w:id="17"/>
     </w:p>
     <w:p>
       <w:pPr>
@@ -1478,6 +1356,7 @@
                 <w:lang w:val="en-US"/>
               </w:rPr>
             </w:pPr>
+            <w:proofErr w:type="spellStart"/>
             <w:r>
               <w:rPr>
                 <w:rFonts w:ascii="Times New Roman" w:hAnsi="Times New Roman" w:cs="Times New Roman"/>
@@ -1485,8 +1364,9 @@
                 <w:szCs w:val="28"/>
                 <w:lang w:val="en-US"/>
               </w:rPr>
-              <w:t>integer</w:t>
-            </w:r>
+              <w:t>ushort</w:t>
+            </w:r>
+            <w:proofErr w:type="spellEnd"/>
           </w:p>
           <w:p>
             <w:pPr>
@@ -2012,10 +1892,10 @@
           <w:sz w:val="28"/>
         </w:rPr>
       </w:pPr>
-      <w:bookmarkStart w:id="18" w:name="_Toc469840242"/>
-      <w:bookmarkStart w:id="19" w:name="_Toc469841121"/>
-      <w:bookmarkStart w:id="20" w:name="_Toc469842885"/>
-      <w:bookmarkStart w:id="21" w:name="_Toc501385922"/>
+      <w:bookmarkStart w:id="17" w:name="_Toc469840242"/>
+      <w:bookmarkStart w:id="18" w:name="_Toc469841121"/>
+      <w:bookmarkStart w:id="19" w:name="_Toc469842885"/>
+      <w:bookmarkStart w:id="20" w:name="_Toc501385922"/>
       <w:r>
         <w:rPr>
           <w:rFonts w:ascii="Times New Roman" w:hAnsi="Times New Roman" w:cs="Times New Roman"/>
@@ -2026,10 +1906,10 @@
         <w:lastRenderedPageBreak/>
         <w:t>Преобразование типов данных</w:t>
       </w:r>
+      <w:bookmarkEnd w:id="17"/>
       <w:bookmarkEnd w:id="18"/>
       <w:bookmarkEnd w:id="19"/>
       <w:bookmarkEnd w:id="20"/>
-      <w:bookmarkEnd w:id="21"/>
     </w:p>
     <w:p>
       <w:pPr>
@@ -2148,10 +2028,10 @@
           <w:sz w:val="28"/>
         </w:rPr>
       </w:pPr>
-      <w:bookmarkStart w:id="22" w:name="_Toc469840243"/>
-      <w:bookmarkStart w:id="23" w:name="_Toc469841122"/>
-      <w:bookmarkStart w:id="24" w:name="_Toc469842886"/>
-      <w:bookmarkStart w:id="25" w:name="_Toc501385923"/>
+      <w:bookmarkStart w:id="21" w:name="_Toc469840243"/>
+      <w:bookmarkStart w:id="22" w:name="_Toc469841122"/>
+      <w:bookmarkStart w:id="23" w:name="_Toc469842886"/>
+      <w:bookmarkStart w:id="24" w:name="_Toc501385923"/>
       <w:r>
         <w:rPr>
           <w:rFonts w:ascii="Times New Roman" w:hAnsi="Times New Roman" w:cs="Times New Roman"/>
@@ -2161,10 +2041,10 @@
         </w:rPr>
         <w:t>Идентификаторы</w:t>
       </w:r>
+      <w:bookmarkEnd w:id="21"/>
       <w:bookmarkEnd w:id="22"/>
       <w:bookmarkEnd w:id="23"/>
       <w:bookmarkEnd w:id="24"/>
-      <w:bookmarkEnd w:id="25"/>
       <w:r>
         <w:rPr>
           <w:rFonts w:ascii="Times New Roman" w:hAnsi="Times New Roman" w:cs="Times New Roman"/>
@@ -2248,8 +2128,9 @@
           <w:rFonts w:ascii="Times New Roman" w:hAnsi="Times New Roman" w:cs="Times New Roman"/>
           <w:sz w:val="28"/>
           <w:szCs w:val="28"/>
-        </w:rPr>
-        <w:t>16</w:t>
+          <w:lang w:val="en-US"/>
+        </w:rPr>
+        <w:t>8</w:t>
       </w:r>
       <w:r>
         <w:rPr>
@@ -2259,13 +2140,235 @@
         </w:rPr>
         <w:t xml:space="preserve"> символам. Идентификаторы, объявленные внутри функционального блока, получают префикс, идентичный имени функции, внутри которой они объявлены. Префикс занимает 8 дополнительных символов. В случае превышения заданной длины, идентификаторы усекаются до длины, равной 16 символов (8 символов на имя идентификатора, 8 символов на префикс). Данные правила действуют для всех типов идентификаторов.</w:t>
       </w:r>
-      <w:r>
-        <w:rPr>
-          <w:rFonts w:ascii="Times New Roman" w:hAnsi="Times New Roman" w:cs="Times New Roman"/>
-          <w:sz w:val="28"/>
-          <w:szCs w:val="28"/>
-        </w:rPr>
-        <w:t>(решулярные,пример)</w:t>
+    </w:p>
+    <w:p>
+      <w:pPr>
+        <w:pStyle w:val="a3"/>
+        <w:shd w:val="clear" w:color="auto" w:fill="FFFFFF" w:themeFill="background1"/>
+        <w:jc w:val="both"/>
+        <w:rPr>
+          <w:rFonts w:ascii="Times New Roman" w:hAnsi="Times New Roman" w:cs="Times New Roman"/>
+          <w:sz w:val="28"/>
+          <w:szCs w:val="28"/>
+        </w:rPr>
+      </w:pPr>
+      <w:r>
+        <w:rPr>
+          <w:rFonts w:ascii="Times New Roman" w:hAnsi="Times New Roman" w:cs="Times New Roman"/>
+          <w:sz w:val="28"/>
+          <w:szCs w:val="28"/>
+        </w:rPr>
+        <w:t xml:space="preserve">&lt;буква&gt; </w:t>
+      </w:r>
+      <w:r>
+        <w:rPr>
+          <w:rFonts w:ascii="Times New Roman" w:hAnsi="Times New Roman" w:cs="Times New Roman"/>
+          <w:sz w:val="28"/>
+          <w:szCs w:val="28"/>
+        </w:rPr>
+        <w:t xml:space="preserve">::= a | b | c | d | e | f | g | h | i | j | k | l | m | n | o | p | q | r | s | t | u | v | w | x | y | z </w:t>
+      </w:r>
+    </w:p>
+    <w:p>
+      <w:pPr>
+        <w:pStyle w:val="a3"/>
+        <w:shd w:val="clear" w:color="auto" w:fill="FFFFFF" w:themeFill="background1"/>
+        <w:jc w:val="both"/>
+        <w:rPr>
+          <w:rFonts w:ascii="Times New Roman" w:hAnsi="Times New Roman" w:cs="Times New Roman"/>
+          <w:sz w:val="28"/>
+          <w:szCs w:val="28"/>
+        </w:rPr>
+      </w:pPr>
+      <w:r>
+        <w:rPr>
+          <w:rFonts w:ascii="Times New Roman" w:hAnsi="Times New Roman" w:cs="Times New Roman"/>
+          <w:sz w:val="28"/>
+          <w:szCs w:val="28"/>
+          <w:lang w:val="en-US"/>
+        </w:rPr>
+        <w:t>&lt;</w:t>
+      </w:r>
+      <w:r>
+        <w:rPr>
+          <w:rFonts w:ascii="Times New Roman" w:hAnsi="Times New Roman" w:cs="Times New Roman"/>
+          <w:sz w:val="28"/>
+          <w:szCs w:val="28"/>
+        </w:rPr>
+        <w:t>цифра</w:t>
+      </w:r>
+      <w:r>
+        <w:rPr>
+          <w:rFonts w:ascii="Times New Roman" w:hAnsi="Times New Roman" w:cs="Times New Roman"/>
+          <w:sz w:val="28"/>
+          <w:szCs w:val="28"/>
+          <w:lang w:val="en-US"/>
+        </w:rPr>
+        <w:t>&gt;</w:t>
+      </w:r>
+      <w:r>
+        <w:rPr>
+          <w:rFonts w:ascii="Times New Roman" w:hAnsi="Times New Roman" w:cs="Times New Roman"/>
+          <w:sz w:val="28"/>
+          <w:szCs w:val="28"/>
+        </w:rPr>
+        <w:t xml:space="preserve"> </w:t>
+      </w:r>
+      <w:r>
+        <w:rPr>
+          <w:rFonts w:ascii="Times New Roman" w:hAnsi="Times New Roman" w:cs="Times New Roman"/>
+          <w:sz w:val="28"/>
+          <w:szCs w:val="28"/>
+        </w:rPr>
+        <w:t>::= 0 | 1 | 2 | 3 | 4 | 5 | 6 | 7 | 8 | 9</w:t>
+      </w:r>
+    </w:p>
+    <w:p>
+      <w:pPr>
+        <w:pStyle w:val="a3"/>
+        <w:shd w:val="clear" w:color="auto" w:fill="FFFFFF" w:themeFill="background1"/>
+        <w:jc w:val="both"/>
+        <w:rPr>
+          <w:rFonts w:ascii="Times New Roman" w:hAnsi="Times New Roman" w:cs="Times New Roman"/>
+          <w:sz w:val="28"/>
+          <w:szCs w:val="28"/>
+        </w:rPr>
+      </w:pPr>
+      <w:r>
+        <w:rPr>
+          <w:rFonts w:ascii="Times New Roman" w:hAnsi="Times New Roman" w:cs="Times New Roman"/>
+          <w:sz w:val="28"/>
+          <w:szCs w:val="28"/>
+          <w:lang w:val="en-US"/>
+        </w:rPr>
+        <w:t>&lt;</w:t>
+      </w:r>
+      <w:r>
+        <w:rPr>
+          <w:rFonts w:ascii="Times New Roman" w:hAnsi="Times New Roman" w:cs="Times New Roman"/>
+          <w:sz w:val="28"/>
+          <w:szCs w:val="28"/>
+        </w:rPr>
+        <w:t>идентификатор</w:t>
+      </w:r>
+      <w:r>
+        <w:rPr>
+          <w:rFonts w:ascii="Times New Roman" w:hAnsi="Times New Roman" w:cs="Times New Roman"/>
+          <w:sz w:val="28"/>
+          <w:szCs w:val="28"/>
+          <w:lang w:val="en-US"/>
+        </w:rPr>
+        <w:t>&gt;</w:t>
+      </w:r>
+      <w:r>
+        <w:rPr>
+          <w:rFonts w:ascii="Times New Roman" w:hAnsi="Times New Roman" w:cs="Times New Roman"/>
+          <w:sz w:val="28"/>
+          <w:szCs w:val="28"/>
+        </w:rPr>
+        <w:t xml:space="preserve"> ::= </w:t>
+      </w:r>
+      <w:r>
+        <w:rPr>
+          <w:rFonts w:ascii="Times New Roman" w:hAnsi="Times New Roman" w:cs="Times New Roman"/>
+          <w:sz w:val="28"/>
+          <w:szCs w:val="28"/>
+          <w:lang w:val="en-US"/>
+        </w:rPr>
+        <w:t>&lt;</w:t>
+      </w:r>
+      <w:r>
+        <w:rPr>
+          <w:rFonts w:ascii="Times New Roman" w:hAnsi="Times New Roman" w:cs="Times New Roman"/>
+          <w:sz w:val="28"/>
+          <w:szCs w:val="28"/>
+        </w:rPr>
+        <w:t>буква</w:t>
+      </w:r>
+      <w:r>
+        <w:rPr>
+          <w:rFonts w:ascii="Times New Roman" w:hAnsi="Times New Roman" w:cs="Times New Roman"/>
+          <w:sz w:val="28"/>
+          <w:szCs w:val="28"/>
+          <w:lang w:val="en-US"/>
+        </w:rPr>
+        <w:t>&gt;</w:t>
+      </w:r>
+      <w:r>
+        <w:rPr>
+          <w:rFonts w:ascii="Times New Roman" w:hAnsi="Times New Roman" w:cs="Times New Roman"/>
+          <w:sz w:val="28"/>
+          <w:szCs w:val="28"/>
+        </w:rPr>
+        <w:t>{ (</w:t>
+      </w:r>
+      <w:r>
+        <w:rPr>
+          <w:rFonts w:ascii="Times New Roman" w:hAnsi="Times New Roman" w:cs="Times New Roman"/>
+          <w:sz w:val="28"/>
+          <w:szCs w:val="28"/>
+          <w:lang w:val="en-US"/>
+        </w:rPr>
+        <w:t>&lt;</w:t>
+      </w:r>
+      <w:r>
+        <w:rPr>
+          <w:rFonts w:ascii="Times New Roman" w:hAnsi="Times New Roman" w:cs="Times New Roman"/>
+          <w:sz w:val="28"/>
+          <w:szCs w:val="28"/>
+        </w:rPr>
+        <w:t>цифра</w:t>
+      </w:r>
+      <w:r>
+        <w:rPr>
+          <w:rFonts w:ascii="Times New Roman" w:hAnsi="Times New Roman" w:cs="Times New Roman"/>
+          <w:sz w:val="28"/>
+          <w:szCs w:val="28"/>
+          <w:lang w:val="en-US"/>
+        </w:rPr>
+        <w:t>&gt;</w:t>
+      </w:r>
+      <w:r>
+        <w:rPr>
+          <w:rFonts w:ascii="Times New Roman" w:hAnsi="Times New Roman" w:cs="Times New Roman"/>
+          <w:sz w:val="28"/>
+          <w:szCs w:val="28"/>
+        </w:rPr>
+        <w:t xml:space="preserve"> |</w:t>
+      </w:r>
+      <w:r>
+        <w:rPr>
+          <w:rFonts w:ascii="Times New Roman" w:hAnsi="Times New Roman" w:cs="Times New Roman"/>
+          <w:sz w:val="28"/>
+          <w:szCs w:val="28"/>
+          <w:lang w:val="en-US"/>
+        </w:rPr>
+        <w:t>&lt;</w:t>
+      </w:r>
+      <w:r>
+        <w:rPr>
+          <w:rFonts w:ascii="Times New Roman" w:hAnsi="Times New Roman" w:cs="Times New Roman"/>
+          <w:sz w:val="28"/>
+          <w:szCs w:val="28"/>
+        </w:rPr>
+        <w:t>буква</w:t>
+      </w:r>
+      <w:r>
+        <w:rPr>
+          <w:rFonts w:ascii="Times New Roman" w:hAnsi="Times New Roman" w:cs="Times New Roman"/>
+          <w:sz w:val="28"/>
+          <w:szCs w:val="28"/>
+          <w:lang w:val="en-US"/>
+        </w:rPr>
+        <w:t>&gt;</w:t>
+      </w:r>
+      <w:r>
+        <w:rPr>
+          <w:rFonts w:ascii="Times New Roman" w:hAnsi="Times New Roman" w:cs="Times New Roman"/>
+          <w:sz w:val="28"/>
+          <w:szCs w:val="28"/>
+        </w:rPr>
+        <w:t xml:space="preserve"> ) }</w:t>
       </w:r>
     </w:p>
     <w:p>
@@ -2281,7 +2384,7 @@
           <w:rFonts w:cs="Times New Roman"/>
         </w:rPr>
       </w:pPr>
-      <w:bookmarkStart w:id="26" w:name="_Toc532650596"/>
+      <w:bookmarkStart w:id="25" w:name="_Toc532650596"/>
       <w:r>
         <w:rPr>
           <w:rFonts w:ascii="Times New Roman" w:hAnsi="Times New Roman" w:cs="Times New Roman"/>
@@ -2291,7 +2394,7 @@
         </w:rPr>
         <w:t>Литералы</w:t>
       </w:r>
-      <w:bookmarkEnd w:id="26"/>
+      <w:bookmarkEnd w:id="25"/>
     </w:p>
     <w:p>
       <w:pPr>
@@ -2475,7 +2578,6 @@
                 <w:rFonts w:ascii="Times New Roman" w:hAnsi="Times New Roman" w:cs="Times New Roman"/>
                 <w:sz w:val="28"/>
                 <w:szCs w:val="28"/>
-                <w:lang w:val="en-US"/>
               </w:rPr>
             </w:pPr>
             <w:r>
@@ -2556,24 +2658,25 @@
                 <w:sz w:val="28"/>
                 <w:szCs w:val="28"/>
               </w:rPr>
-              <w:t>. Литералы только rvalue.</w:t>
-            </w:r>
-            <w:r>
-              <w:rPr>
-                <w:rFonts w:ascii="Times New Roman" w:hAnsi="Times New Roman" w:cs="Times New Roman"/>
-                <w:sz w:val="28"/>
-                <w:szCs w:val="28"/>
-              </w:rPr>
-              <w:t>(0</w:t>
-            </w:r>
-            <w:r>
-              <w:rPr>
-                <w:rFonts w:ascii="Times New Roman" w:hAnsi="Times New Roman" w:cs="Times New Roman"/>
-                <w:sz w:val="28"/>
-                <w:szCs w:val="28"/>
-                <w:lang w:val="en-US"/>
-              </w:rPr>
-              <w:t>x..)</w:t>
+              <w:t xml:space="preserve">. Литералы только </w:t>
+            </w:r>
+            <w:proofErr w:type="spellStart"/>
+            <w:r>
+              <w:rPr>
+                <w:rFonts w:ascii="Times New Roman" w:hAnsi="Times New Roman" w:cs="Times New Roman"/>
+                <w:sz w:val="28"/>
+                <w:szCs w:val="28"/>
+              </w:rPr>
+              <w:t>rvalue</w:t>
+            </w:r>
+            <w:proofErr w:type="spellEnd"/>
+            <w:r>
+              <w:rPr>
+                <w:rFonts w:ascii="Times New Roman" w:hAnsi="Times New Roman" w:cs="Times New Roman"/>
+                <w:sz w:val="28"/>
+                <w:szCs w:val="28"/>
+              </w:rPr>
+              <w:t>.</w:t>
             </w:r>
           </w:p>
         </w:tc>
@@ -2628,7 +2731,7 @@
                 <w:sz w:val="28"/>
                 <w:szCs w:val="28"/>
               </w:rPr>
-              <w:t xml:space="preserve">Состоит из символов, заключенных в </w:t>
+              <w:t>Состоит из символов</w:t>
             </w:r>
             <w:r>
               <w:rPr>
@@ -2636,6 +2739,30 @@
                 <w:sz w:val="28"/>
                 <w:szCs w:val="28"/>
               </w:rPr>
+              <w:t xml:space="preserve"> </w:t>
+            </w:r>
+            <w:r>
+              <w:rPr>
+                <w:rFonts w:ascii="Times New Roman" w:eastAsia="Calibri" w:hAnsi="Times New Roman" w:cs="Times New Roman"/>
+                <w:sz w:val="28"/>
+                <w:szCs w:val="28"/>
+              </w:rPr>
+              <w:t>латинского алфавита</w:t>
+            </w:r>
+            <w:r>
+              <w:rPr>
+                <w:rFonts w:ascii="Times New Roman" w:eastAsia="Calibri" w:hAnsi="Times New Roman" w:cs="Times New Roman"/>
+                <w:sz w:val="28"/>
+                <w:szCs w:val="28"/>
+              </w:rPr>
+              <w:t xml:space="preserve">, заключенных в </w:t>
+            </w:r>
+            <w:r>
+              <w:rPr>
+                <w:rFonts w:ascii="Times New Roman" w:eastAsia="Calibri" w:hAnsi="Times New Roman" w:cs="Times New Roman"/>
+                <w:sz w:val="28"/>
+                <w:szCs w:val="28"/>
+              </w:rPr>
               <w:t>"</w:t>
             </w:r>
             <w:r>
@@ -2668,7 +2795,25 @@
                 <w:sz w:val="28"/>
                 <w:szCs w:val="28"/>
               </w:rPr>
-              <w:t>Только rvalue.</w:t>
+              <w:t xml:space="preserve">Только </w:t>
+            </w:r>
+            <w:proofErr w:type="spellStart"/>
+            <w:r>
+              <w:rPr>
+                <w:rFonts w:ascii="Times New Roman" w:hAnsi="Times New Roman" w:cs="Times New Roman"/>
+                <w:sz w:val="28"/>
+                <w:szCs w:val="28"/>
+              </w:rPr>
+              <w:t>rvalue</w:t>
+            </w:r>
+            <w:proofErr w:type="spellEnd"/>
+            <w:r>
+              <w:rPr>
+                <w:rFonts w:ascii="Times New Roman" w:hAnsi="Times New Roman" w:cs="Times New Roman"/>
+                <w:sz w:val="28"/>
+                <w:szCs w:val="28"/>
+              </w:rPr>
+              <w:t>.</w:t>
             </w:r>
           </w:p>
         </w:tc>
@@ -2678,7 +2823,6 @@
       <w:pPr>
         <w:pStyle w:val="a3"/>
         <w:shd w:val="clear" w:color="auto" w:fill="FFFFFF" w:themeFill="background1"/>
-        <w:ind w:firstLine="709"/>
         <w:jc w:val="both"/>
         <w:rPr>
           <w:rFonts w:ascii="Times New Roman" w:hAnsi="Times New Roman" w:cs="Times New Roman"/>
@@ -2686,6 +2830,486 @@
           <w:szCs w:val="28"/>
         </w:rPr>
       </w:pPr>
+    </w:p>
+    <w:p>
+      <w:pPr>
+        <w:pStyle w:val="a3"/>
+        <w:shd w:val="clear" w:color="auto" w:fill="FFFFFF" w:themeFill="background1"/>
+        <w:jc w:val="both"/>
+        <w:rPr>
+          <w:rFonts w:ascii="Times New Roman" w:hAnsi="Times New Roman" w:cs="Times New Roman"/>
+          <w:sz w:val="28"/>
+          <w:szCs w:val="28"/>
+        </w:rPr>
+      </w:pPr>
+      <w:r>
+        <w:rPr>
+          <w:rFonts w:ascii="Times New Roman" w:hAnsi="Times New Roman" w:cs="Times New Roman"/>
+          <w:sz w:val="28"/>
+          <w:szCs w:val="28"/>
+          <w:lang w:val="en-US"/>
+        </w:rPr>
+        <w:t>&lt;</w:t>
+      </w:r>
+      <w:r>
+        <w:rPr>
+          <w:rFonts w:ascii="Times New Roman" w:hAnsi="Times New Roman" w:cs="Times New Roman"/>
+          <w:sz w:val="28"/>
+          <w:szCs w:val="28"/>
+        </w:rPr>
+        <w:t>цифра</w:t>
+      </w:r>
+      <w:r>
+        <w:rPr>
+          <w:rFonts w:ascii="Times New Roman" w:hAnsi="Times New Roman" w:cs="Times New Roman"/>
+          <w:sz w:val="28"/>
+          <w:szCs w:val="28"/>
+          <w:lang w:val="en-US"/>
+        </w:rPr>
+        <w:t>&gt;</w:t>
+      </w:r>
+      <w:r>
+        <w:rPr>
+          <w:rFonts w:ascii="Times New Roman" w:hAnsi="Times New Roman" w:cs="Times New Roman"/>
+          <w:sz w:val="28"/>
+          <w:szCs w:val="28"/>
+        </w:rPr>
+        <w:t xml:space="preserve"> ::= 0 | 1 | 2 | 3 | 4 | 5 | 6 | 7 | 8 | 9</w:t>
+      </w:r>
+    </w:p>
+    <w:p>
+      <w:pPr>
+        <w:pStyle w:val="a3"/>
+        <w:shd w:val="clear" w:color="auto" w:fill="FFFFFF" w:themeFill="background1"/>
+        <w:rPr>
+          <w:rFonts w:ascii="Times New Roman" w:hAnsi="Times New Roman" w:cs="Times New Roman"/>
+          <w:sz w:val="28"/>
+          <w:szCs w:val="28"/>
+          <w:lang w:val="en-US"/>
+        </w:rPr>
+      </w:pPr>
+      <w:r>
+        <w:rPr>
+          <w:rFonts w:ascii="Times New Roman" w:hAnsi="Times New Roman" w:cs="Times New Roman"/>
+          <w:sz w:val="28"/>
+          <w:szCs w:val="28"/>
+        </w:rPr>
+        <w:t>&lt;</w:t>
+      </w:r>
+      <w:r>
+        <w:rPr>
+          <w:rFonts w:ascii="Times New Roman" w:hAnsi="Times New Roman" w:cs="Times New Roman"/>
+          <w:sz w:val="28"/>
+          <w:szCs w:val="28"/>
+        </w:rPr>
+        <w:t>шестнадцатеричное число</w:t>
+      </w:r>
+      <w:r>
+        <w:rPr>
+          <w:rFonts w:ascii="Times New Roman" w:hAnsi="Times New Roman" w:cs="Times New Roman"/>
+          <w:sz w:val="28"/>
+          <w:szCs w:val="28"/>
+        </w:rPr>
+        <w:t xml:space="preserve">&gt; ::= </w:t>
+      </w:r>
+      <w:r>
+        <w:rPr>
+          <w:rFonts w:ascii="Times New Roman" w:hAnsi="Times New Roman" w:cs="Times New Roman"/>
+          <w:sz w:val="28"/>
+          <w:szCs w:val="28"/>
+        </w:rPr>
+        <w:t>&lt;</w:t>
+      </w:r>
+      <w:r>
+        <w:rPr>
+          <w:rFonts w:ascii="Times New Roman" w:hAnsi="Times New Roman" w:cs="Times New Roman"/>
+          <w:sz w:val="28"/>
+          <w:szCs w:val="28"/>
+        </w:rPr>
+        <w:t>цифра</w:t>
+      </w:r>
+      <w:r>
+        <w:rPr>
+          <w:rFonts w:ascii="Times New Roman" w:hAnsi="Times New Roman" w:cs="Times New Roman"/>
+          <w:sz w:val="28"/>
+          <w:szCs w:val="28"/>
+        </w:rPr>
+        <w:t xml:space="preserve">&gt; </w:t>
+      </w:r>
+      <w:r>
+        <w:rPr>
+          <w:rFonts w:ascii="Times New Roman" w:hAnsi="Times New Roman" w:cs="Times New Roman"/>
+          <w:sz w:val="28"/>
+          <w:szCs w:val="28"/>
+        </w:rPr>
+        <w:t>|</w:t>
+      </w:r>
+      <w:r>
+        <w:rPr>
+          <w:rFonts w:ascii="Times New Roman" w:hAnsi="Times New Roman" w:cs="Times New Roman"/>
+          <w:sz w:val="28"/>
+          <w:szCs w:val="28"/>
+        </w:rPr>
+        <w:t xml:space="preserve"> </w:t>
+      </w:r>
+      <w:r>
+        <w:rPr>
+          <w:rFonts w:ascii="Times New Roman" w:hAnsi="Times New Roman" w:cs="Times New Roman"/>
+          <w:sz w:val="28"/>
+          <w:szCs w:val="28"/>
+          <w:lang w:val="en-US"/>
+        </w:rPr>
+        <w:t>a</w:t>
+      </w:r>
+      <w:r>
+        <w:rPr>
+          <w:rFonts w:ascii="Times New Roman" w:hAnsi="Times New Roman" w:cs="Times New Roman"/>
+          <w:sz w:val="28"/>
+          <w:szCs w:val="28"/>
+        </w:rPr>
+        <w:t xml:space="preserve"> </w:t>
+      </w:r>
+      <w:r>
+        <w:rPr>
+          <w:rFonts w:ascii="Times New Roman" w:hAnsi="Times New Roman" w:cs="Times New Roman"/>
+          <w:sz w:val="28"/>
+          <w:szCs w:val="28"/>
+        </w:rPr>
+        <w:t>|</w:t>
+      </w:r>
+      <w:r>
+        <w:rPr>
+          <w:rFonts w:ascii="Times New Roman" w:hAnsi="Times New Roman" w:cs="Times New Roman"/>
+          <w:sz w:val="28"/>
+          <w:szCs w:val="28"/>
+        </w:rPr>
+        <w:t xml:space="preserve"> </w:t>
+      </w:r>
+      <w:r>
+        <w:rPr>
+          <w:rFonts w:ascii="Times New Roman" w:hAnsi="Times New Roman" w:cs="Times New Roman"/>
+          <w:sz w:val="28"/>
+          <w:szCs w:val="28"/>
+          <w:lang w:val="en-US"/>
+        </w:rPr>
+        <w:t>b</w:t>
+      </w:r>
+      <w:r>
+        <w:rPr>
+          <w:rFonts w:ascii="Times New Roman" w:hAnsi="Times New Roman" w:cs="Times New Roman"/>
+          <w:sz w:val="28"/>
+          <w:szCs w:val="28"/>
+        </w:rPr>
+        <w:t xml:space="preserve"> </w:t>
+      </w:r>
+      <w:r>
+        <w:rPr>
+          <w:rFonts w:ascii="Times New Roman" w:hAnsi="Times New Roman" w:cs="Times New Roman"/>
+          <w:sz w:val="28"/>
+          <w:szCs w:val="28"/>
+        </w:rPr>
+        <w:t>|</w:t>
+      </w:r>
+      <w:r>
+        <w:rPr>
+          <w:rFonts w:ascii="Times New Roman" w:hAnsi="Times New Roman" w:cs="Times New Roman"/>
+          <w:sz w:val="28"/>
+          <w:szCs w:val="28"/>
+        </w:rPr>
+        <w:t xml:space="preserve"> </w:t>
+      </w:r>
+      <w:r>
+        <w:rPr>
+          <w:rFonts w:ascii="Times New Roman" w:hAnsi="Times New Roman" w:cs="Times New Roman"/>
+          <w:sz w:val="28"/>
+          <w:szCs w:val="28"/>
+          <w:lang w:val="en-US"/>
+        </w:rPr>
+        <w:t>c</w:t>
+      </w:r>
+      <w:r>
+        <w:rPr>
+          <w:rFonts w:ascii="Times New Roman" w:hAnsi="Times New Roman" w:cs="Times New Roman"/>
+          <w:sz w:val="28"/>
+          <w:szCs w:val="28"/>
+        </w:rPr>
+        <w:t xml:space="preserve"> </w:t>
+      </w:r>
+      <w:r>
+        <w:rPr>
+          <w:rFonts w:ascii="Times New Roman" w:hAnsi="Times New Roman" w:cs="Times New Roman"/>
+          <w:sz w:val="28"/>
+          <w:szCs w:val="28"/>
+        </w:rPr>
+        <w:t>|</w:t>
+      </w:r>
+      <w:r>
+        <w:rPr>
+          <w:rFonts w:ascii="Times New Roman" w:hAnsi="Times New Roman" w:cs="Times New Roman"/>
+          <w:sz w:val="28"/>
+          <w:szCs w:val="28"/>
+        </w:rPr>
+        <w:t xml:space="preserve"> </w:t>
+      </w:r>
+      <w:r>
+        <w:rPr>
+          <w:rFonts w:ascii="Times New Roman" w:hAnsi="Times New Roman" w:cs="Times New Roman"/>
+          <w:sz w:val="28"/>
+          <w:szCs w:val="28"/>
+          <w:lang w:val="en-US"/>
+        </w:rPr>
+        <w:t>d</w:t>
+      </w:r>
+      <w:r>
+        <w:rPr>
+          <w:rFonts w:ascii="Times New Roman" w:hAnsi="Times New Roman" w:cs="Times New Roman"/>
+          <w:sz w:val="28"/>
+          <w:szCs w:val="28"/>
+        </w:rPr>
+        <w:t xml:space="preserve"> </w:t>
+      </w:r>
+      <w:r>
+        <w:rPr>
+          <w:rFonts w:ascii="Times New Roman" w:hAnsi="Times New Roman" w:cs="Times New Roman"/>
+          <w:sz w:val="28"/>
+          <w:szCs w:val="28"/>
+        </w:rPr>
+        <w:t>|</w:t>
+      </w:r>
+      <w:r>
+        <w:rPr>
+          <w:rFonts w:ascii="Times New Roman" w:hAnsi="Times New Roman" w:cs="Times New Roman"/>
+          <w:sz w:val="28"/>
+          <w:szCs w:val="28"/>
+        </w:rPr>
+        <w:t xml:space="preserve"> </w:t>
+      </w:r>
+      <w:r>
+        <w:rPr>
+          <w:rFonts w:ascii="Times New Roman" w:hAnsi="Times New Roman" w:cs="Times New Roman"/>
+          <w:sz w:val="28"/>
+          <w:szCs w:val="28"/>
+          <w:lang w:val="en-US"/>
+        </w:rPr>
+        <w:t>e</w:t>
+      </w:r>
+      <w:r>
+        <w:rPr>
+          <w:rFonts w:ascii="Times New Roman" w:hAnsi="Times New Roman" w:cs="Times New Roman"/>
+          <w:sz w:val="28"/>
+          <w:szCs w:val="28"/>
+        </w:rPr>
+        <w:t xml:space="preserve"> </w:t>
+      </w:r>
+      <w:r>
+        <w:rPr>
+          <w:rFonts w:ascii="Times New Roman" w:hAnsi="Times New Roman" w:cs="Times New Roman"/>
+          <w:sz w:val="28"/>
+          <w:szCs w:val="28"/>
+        </w:rPr>
+        <w:t>|</w:t>
+      </w:r>
+      <w:r>
+        <w:rPr>
+          <w:rFonts w:ascii="Times New Roman" w:hAnsi="Times New Roman" w:cs="Times New Roman"/>
+          <w:sz w:val="28"/>
+          <w:szCs w:val="28"/>
+        </w:rPr>
+        <w:t xml:space="preserve"> </w:t>
+      </w:r>
+      <w:r>
+        <w:rPr>
+          <w:rFonts w:ascii="Times New Roman" w:hAnsi="Times New Roman" w:cs="Times New Roman"/>
+          <w:sz w:val="28"/>
+          <w:szCs w:val="28"/>
+          <w:lang w:val="en-US"/>
+        </w:rPr>
+        <w:t>f</w:t>
+      </w:r>
+    </w:p>
+    <w:p>
+      <w:pPr>
+        <w:pStyle w:val="a3"/>
+        <w:shd w:val="clear" w:color="auto" w:fill="FFFFFF" w:themeFill="background1"/>
+        <w:rPr>
+          <w:rFonts w:ascii="Times New Roman" w:hAnsi="Times New Roman" w:cs="Times New Roman"/>
+          <w:sz w:val="28"/>
+          <w:szCs w:val="28"/>
+        </w:rPr>
+      </w:pPr>
+    </w:p>
+    <w:p>
+      <w:pPr>
+        <w:pStyle w:val="a3"/>
+        <w:shd w:val="clear" w:color="auto" w:fill="FFFFFF" w:themeFill="background1"/>
+        <w:jc w:val="both"/>
+        <w:rPr>
+          <w:rFonts w:ascii="Times New Roman" w:hAnsi="Times New Roman" w:cs="Times New Roman"/>
+          <w:sz w:val="28"/>
+          <w:szCs w:val="28"/>
+        </w:rPr>
+      </w:pPr>
+      <w:r>
+        <w:rPr>
+          <w:rFonts w:ascii="Times New Roman" w:hAnsi="Times New Roman" w:cs="Times New Roman"/>
+          <w:sz w:val="28"/>
+          <w:szCs w:val="28"/>
+        </w:rPr>
+        <w:t>&lt;</w:t>
+      </w:r>
+      <w:r>
+        <w:rPr>
+          <w:rFonts w:ascii="Times New Roman" w:hAnsi="Times New Roman" w:cs="Times New Roman"/>
+          <w:sz w:val="28"/>
+          <w:szCs w:val="28"/>
+        </w:rPr>
+        <w:t>целочисленный литерал</w:t>
+      </w:r>
+      <w:r>
+        <w:rPr>
+          <w:rFonts w:ascii="Times New Roman" w:hAnsi="Times New Roman" w:cs="Times New Roman"/>
+          <w:sz w:val="28"/>
+          <w:szCs w:val="28"/>
+        </w:rPr>
+        <w:t xml:space="preserve">&gt; ::= </w:t>
+      </w:r>
+      <w:r>
+        <w:rPr>
+          <w:rFonts w:ascii="Times New Roman" w:hAnsi="Times New Roman" w:cs="Times New Roman"/>
+          <w:sz w:val="28"/>
+          <w:szCs w:val="28"/>
+        </w:rPr>
+        <w:t>(</w:t>
+      </w:r>
+      <w:r>
+        <w:rPr>
+          <w:rFonts w:ascii="Times New Roman" w:hAnsi="Times New Roman" w:cs="Times New Roman"/>
+          <w:sz w:val="28"/>
+          <w:szCs w:val="28"/>
+        </w:rPr>
+        <w:t>0</w:t>
+      </w:r>
+      <w:r>
+        <w:rPr>
+          <w:rFonts w:ascii="Times New Roman" w:hAnsi="Times New Roman" w:cs="Times New Roman"/>
+          <w:sz w:val="28"/>
+          <w:szCs w:val="28"/>
+          <w:lang w:val="en-US"/>
+        </w:rPr>
+        <w:t>x</w:t>
+      </w:r>
+      <w:r>
+        <w:rPr>
+          <w:rFonts w:ascii="Times New Roman" w:hAnsi="Times New Roman" w:cs="Times New Roman"/>
+          <w:sz w:val="28"/>
+          <w:szCs w:val="28"/>
+        </w:rPr>
+        <w:t>&lt;</w:t>
+      </w:r>
+      <w:r>
+        <w:rPr>
+          <w:rFonts w:ascii="Times New Roman" w:hAnsi="Times New Roman" w:cs="Times New Roman"/>
+          <w:sz w:val="28"/>
+          <w:szCs w:val="28"/>
+        </w:rPr>
+        <w:t>шестнадцатеричное число</w:t>
+      </w:r>
+      <w:r>
+        <w:rPr>
+          <w:rFonts w:ascii="Times New Roman" w:hAnsi="Times New Roman" w:cs="Times New Roman"/>
+          <w:sz w:val="28"/>
+          <w:szCs w:val="28"/>
+        </w:rPr>
+        <w:t>&gt;&lt;</w:t>
+      </w:r>
+      <w:r>
+        <w:rPr>
+          <w:rFonts w:ascii="Times New Roman" w:hAnsi="Times New Roman" w:cs="Times New Roman"/>
+          <w:sz w:val="28"/>
+          <w:szCs w:val="28"/>
+        </w:rPr>
+        <w:t>шестнадцатеричное число</w:t>
+      </w:r>
+      <w:r>
+        <w:rPr>
+          <w:rFonts w:ascii="Times New Roman" w:hAnsi="Times New Roman" w:cs="Times New Roman"/>
+          <w:sz w:val="28"/>
+          <w:szCs w:val="28"/>
+        </w:rPr>
+        <w:t>&gt;&lt;</w:t>
+      </w:r>
+      <w:r>
+        <w:rPr>
+          <w:rFonts w:ascii="Times New Roman" w:hAnsi="Times New Roman" w:cs="Times New Roman"/>
+          <w:sz w:val="28"/>
+          <w:szCs w:val="28"/>
+        </w:rPr>
+        <w:t>шестнадцатеричное число</w:t>
+      </w:r>
+      <w:r>
+        <w:rPr>
+          <w:rFonts w:ascii="Times New Roman" w:hAnsi="Times New Roman" w:cs="Times New Roman"/>
+          <w:sz w:val="28"/>
+          <w:szCs w:val="28"/>
+        </w:rPr>
+        <w:t>&gt;&lt;</w:t>
+      </w:r>
+      <w:r>
+        <w:rPr>
+          <w:rFonts w:ascii="Times New Roman" w:hAnsi="Times New Roman" w:cs="Times New Roman"/>
+          <w:sz w:val="28"/>
+          <w:szCs w:val="28"/>
+        </w:rPr>
+        <w:t>шестнадцатеричное число</w:t>
+      </w:r>
+      <w:r>
+        <w:rPr>
+          <w:rFonts w:ascii="Times New Roman" w:hAnsi="Times New Roman" w:cs="Times New Roman"/>
+          <w:sz w:val="28"/>
+          <w:szCs w:val="28"/>
+        </w:rPr>
+        <w:t>&gt;</w:t>
+      </w:r>
+      <w:r>
+        <w:rPr>
+          <w:rFonts w:ascii="Times New Roman" w:hAnsi="Times New Roman" w:cs="Times New Roman"/>
+          <w:sz w:val="28"/>
+          <w:szCs w:val="28"/>
+        </w:rPr>
+        <w:t>)|({</w:t>
+      </w:r>
+      <w:r>
+        <w:rPr>
+          <w:rFonts w:ascii="Times New Roman" w:hAnsi="Times New Roman" w:cs="Times New Roman"/>
+          <w:sz w:val="28"/>
+          <w:szCs w:val="28"/>
+        </w:rPr>
+        <w:t>&lt;</w:t>
+      </w:r>
+      <w:r>
+        <w:rPr>
+          <w:rFonts w:ascii="Times New Roman" w:hAnsi="Times New Roman" w:cs="Times New Roman"/>
+          <w:sz w:val="28"/>
+          <w:szCs w:val="28"/>
+        </w:rPr>
+        <w:t>цифра</w:t>
+      </w:r>
+      <w:r>
+        <w:rPr>
+          <w:rFonts w:ascii="Times New Roman" w:hAnsi="Times New Roman" w:cs="Times New Roman"/>
+          <w:sz w:val="28"/>
+          <w:szCs w:val="28"/>
+        </w:rPr>
+        <w:t>&gt;</w:t>
+      </w:r>
+      <w:r>
+        <w:rPr>
+          <w:rFonts w:ascii="Times New Roman" w:hAnsi="Times New Roman" w:cs="Times New Roman"/>
+          <w:sz w:val="28"/>
+          <w:szCs w:val="28"/>
+        </w:rPr>
+        <w:t>})</w:t>
+      </w:r>
     </w:p>
     <w:p>
       <w:pPr>
@@ -2704,8 +3328,8 @@
           <w:szCs w:val="28"/>
         </w:rPr>
       </w:pPr>
-      <w:bookmarkStart w:id="27" w:name="_Toc527930841"/>
-      <w:bookmarkStart w:id="28" w:name="_Toc532814721"/>
+      <w:bookmarkStart w:id="26" w:name="_Toc527930841"/>
+      <w:bookmarkStart w:id="27" w:name="_Toc532814721"/>
       <w:r>
         <w:rPr>
           <w:rFonts w:ascii="Times New Roman" w:eastAsia="Calibri" w:hAnsi="Times New Roman" w:cs="Times New Roman"/>
@@ -2716,8 +3340,8 @@
         </w:rPr>
         <w:t>Объявление данных и область видимости</w:t>
       </w:r>
+      <w:bookmarkEnd w:id="26"/>
       <w:bookmarkEnd w:id="27"/>
-      <w:bookmarkEnd w:id="28"/>
       <w:r>
         <w:rPr>
           <w:rFonts w:ascii="Times New Roman" w:eastAsia="Calibri" w:hAnsi="Times New Roman" w:cs="Times New Roman"/>
@@ -2815,14 +3439,16 @@
           <w:rFonts w:ascii="Times New Roman" w:eastAsia="Calibri" w:hAnsi="Times New Roman" w:cs="Times New Roman"/>
           <w:sz w:val="28"/>
           <w:szCs w:val="28"/>
-        </w:rPr>
-      </w:pPr>
-      <w:r>
-        <w:rPr>
-          <w:rFonts w:ascii="Times New Roman" w:eastAsia="Calibri" w:hAnsi="Times New Roman" w:cs="Times New Roman"/>
-          <w:sz w:val="28"/>
-          <w:szCs w:val="28"/>
-        </w:rPr>
+          <w:lang w:val="en-US"/>
+        </w:rPr>
+      </w:pPr>
+      <w:r>
+        <w:rPr>
+          <w:rFonts w:ascii="Times New Roman" w:eastAsia="Calibri" w:hAnsi="Times New Roman" w:cs="Times New Roman"/>
+          <w:sz w:val="28"/>
+          <w:szCs w:val="28"/>
+        </w:rPr>
+        <w:lastRenderedPageBreak/>
         <w:t>Примеры</w:t>
       </w:r>
       <w:r>
@@ -2830,6 +3456,7 @@
           <w:rFonts w:ascii="Times New Roman" w:eastAsia="Calibri" w:hAnsi="Times New Roman" w:cs="Times New Roman"/>
           <w:sz w:val="28"/>
           <w:szCs w:val="28"/>
+          <w:lang w:val="en-US"/>
         </w:rPr>
         <w:t xml:space="preserve">: </w:t>
       </w:r>
@@ -2847,23 +3474,27 @@
           <w:rFonts w:ascii="Times New Roman" w:eastAsia="Calibri" w:hAnsi="Times New Roman" w:cs="Times New Roman"/>
           <w:sz w:val="28"/>
           <w:szCs w:val="28"/>
+          <w:lang w:val="en-US"/>
         </w:rPr>
         <w:t xml:space="preserve"> </w:t>
       </w:r>
-      <w:r>
-        <w:rPr>
-          <w:rFonts w:ascii="Times New Roman" w:eastAsia="Calibri" w:hAnsi="Times New Roman" w:cs="Times New Roman"/>
-          <w:sz w:val="28"/>
-          <w:szCs w:val="28"/>
-          <w:lang w:val="en-US"/>
-        </w:rPr>
-        <w:t>integer</w:t>
-      </w:r>
-      <w:r>
-        <w:rPr>
-          <w:rFonts w:ascii="Times New Roman" w:eastAsia="Calibri" w:hAnsi="Times New Roman" w:cs="Times New Roman"/>
-          <w:sz w:val="28"/>
-          <w:szCs w:val="28"/>
+      <w:proofErr w:type="spellStart"/>
+      <w:r>
+        <w:rPr>
+          <w:rFonts w:ascii="Times New Roman" w:eastAsia="Calibri" w:hAnsi="Times New Roman" w:cs="Times New Roman"/>
+          <w:sz w:val="28"/>
+          <w:szCs w:val="28"/>
+          <w:lang w:val="en-US"/>
+        </w:rPr>
+        <w:t>ushort</w:t>
+      </w:r>
+      <w:proofErr w:type="spellEnd"/>
+      <w:r>
+        <w:rPr>
+          <w:rFonts w:ascii="Times New Roman" w:eastAsia="Calibri" w:hAnsi="Times New Roman" w:cs="Times New Roman"/>
+          <w:sz w:val="28"/>
+          <w:szCs w:val="28"/>
+          <w:lang w:val="en-US"/>
         </w:rPr>
         <w:t xml:space="preserve"> </w:t>
       </w:r>
@@ -2881,6 +3512,7 @@
           <w:rFonts w:ascii="Times New Roman" w:eastAsia="Calibri" w:hAnsi="Times New Roman" w:cs="Times New Roman"/>
           <w:sz w:val="28"/>
           <w:szCs w:val="28"/>
+          <w:lang w:val="en-US"/>
         </w:rPr>
         <w:t xml:space="preserve">, </w:t>
       </w:r>
@@ -2898,6 +3530,7 @@
           <w:rFonts w:ascii="Times New Roman" w:eastAsia="Calibri" w:hAnsi="Times New Roman" w:cs="Times New Roman"/>
           <w:sz w:val="28"/>
           <w:szCs w:val="28"/>
+          <w:lang w:val="en-US"/>
         </w:rPr>
         <w:t xml:space="preserve"> </w:t>
       </w:r>
@@ -2915,6 +3548,7 @@
           <w:rFonts w:ascii="Times New Roman" w:eastAsia="Calibri" w:hAnsi="Times New Roman" w:cs="Times New Roman"/>
           <w:sz w:val="28"/>
           <w:szCs w:val="28"/>
+          <w:lang w:val="en-US"/>
         </w:rPr>
         <w:t xml:space="preserve"> </w:t>
       </w:r>
@@ -2932,6 +3566,7 @@
           <w:rFonts w:ascii="Times New Roman" w:eastAsia="Calibri" w:hAnsi="Times New Roman" w:cs="Times New Roman"/>
           <w:sz w:val="28"/>
           <w:szCs w:val="28"/>
+          <w:lang w:val="en-US"/>
         </w:rPr>
         <w:t>;</w:t>
       </w:r>
@@ -3045,8 +3680,8 @@
           <w:szCs w:val="28"/>
         </w:rPr>
       </w:pPr>
-      <w:bookmarkStart w:id="29" w:name="_Toc527930842"/>
-      <w:bookmarkStart w:id="30" w:name="_Toc532814722"/>
+      <w:bookmarkStart w:id="28" w:name="_Toc527930842"/>
+      <w:bookmarkStart w:id="29" w:name="_Toc532814722"/>
       <w:r>
         <w:rPr>
           <w:rFonts w:ascii="Times New Roman" w:eastAsia="Calibri" w:hAnsi="Times New Roman" w:cs="Times New Roman"/>
@@ -3055,7 +3690,6 @@
           <w:sz w:val="28"/>
           <w:szCs w:val="28"/>
         </w:rPr>
-        <w:lastRenderedPageBreak/>
         <w:t>Инициализация</w:t>
       </w:r>
       <w:r>
@@ -3068,8 +3702,8 @@
         </w:rPr>
         <w:t xml:space="preserve"> данных</w:t>
       </w:r>
+      <w:bookmarkEnd w:id="28"/>
       <w:bookmarkEnd w:id="29"/>
-      <w:bookmarkEnd w:id="30"/>
       <w:r>
         <w:rPr>
           <w:rFonts w:ascii="Times New Roman" w:eastAsia="Calibri" w:hAnsi="Times New Roman" w:cs="Times New Roman"/>
@@ -3126,7 +3760,15 @@
       </w:r>
       <w:r>
         <w:rPr>
-          <w:rFonts w:ascii="Times New Roman" w:hAnsi="Times New Roman" w:cs="Times New Roman"/>
+          <w:rFonts w:ascii="Times New Roman" w:eastAsia="Calibri" w:hAnsi="Times New Roman" w:cs="Times New Roman"/>
+          <w:sz w:val="28"/>
+          <w:szCs w:val="28"/>
+        </w:rPr>
+        <w:t>происходит автоматическая инициализация в зависимости от типа данных. Инициализация другими значениями в момент объявления не допускается.</w:t>
+      </w:r>
+      <w:r>
+        <w:rPr>
+          <w:rFonts w:ascii="Times New Roman" w:eastAsia="Calibri" w:hAnsi="Times New Roman" w:cs="Times New Roman"/>
           <w:sz w:val="28"/>
           <w:szCs w:val="28"/>
         </w:rPr>
@@ -3138,8 +3780,20 @@
           <w:sz w:val="28"/>
           <w:szCs w:val="28"/>
         </w:rPr>
-        <w:t>происходит автоматическая инициализация в зависимости от типа данных. Инициализация другими значениями в момент объявления не допускается. Присвоение значения переменным должны происходить после непосредственного объявления. Виды инициализации представлены в таблице 1.4.</w:t>
-      </w:r>
+        <w:t>Виды инициализации представлены в таблице 1.4.</w:t>
+      </w:r>
+    </w:p>
+    <w:p>
+      <w:pPr>
+        <w:spacing w:after="0" w:line="240" w:lineRule="auto"/>
+        <w:ind w:firstLine="709"/>
+        <w:jc w:val="both"/>
+        <w:rPr>
+          <w:rFonts w:ascii="Times New Roman" w:eastAsia="Calibri" w:hAnsi="Times New Roman" w:cs="Times New Roman"/>
+          <w:sz w:val="28"/>
+          <w:szCs w:val="28"/>
+        </w:rPr>
+      </w:pPr>
     </w:p>
     <w:p>
       <w:pPr>
@@ -3245,6 +3899,9 @@
         </w:tc>
       </w:tr>
       <w:tr>
+        <w:trPr>
+          <w:trHeight w:val="439"/>
+        </w:trPr>
         <w:tc>
           <w:tcPr>
             <w:tcW w:w="4625" w:type="dxa"/>
@@ -3258,6 +3915,7 @@
                 <w:rFonts w:ascii="Times New Roman" w:hAnsi="Times New Roman" w:cs="Times New Roman"/>
                 <w:sz w:val="28"/>
                 <w:szCs w:val="28"/>
+                <w:lang w:val="en-US"/>
               </w:rPr>
             </w:pPr>
             <w:r>
@@ -3266,150 +3924,7 @@
                 <w:sz w:val="28"/>
                 <w:szCs w:val="28"/>
               </w:rPr>
-              <w:t>var</w:t>
-            </w:r>
-            <w:r>
-              <w:rPr>
-                <w:rFonts w:ascii="Times New Roman" w:hAnsi="Times New Roman" w:cs="Times New Roman"/>
-                <w:sz w:val="28"/>
-                <w:szCs w:val="28"/>
-              </w:rPr>
-              <w:t xml:space="preserve"> &lt;тип данных&gt; &lt;идентификатор&gt;</w:t>
-            </w:r>
-            <w:r>
-              <w:rPr>
-                <w:rFonts w:ascii="Times New Roman" w:hAnsi="Times New Roman" w:cs="Times New Roman"/>
-                <w:sz w:val="28"/>
-                <w:szCs w:val="28"/>
-                <w:lang w:val="en-US"/>
-              </w:rPr>
-              <w:t xml:space="preserve"> = ..</w:t>
-            </w:r>
-            <w:r>
-              <w:rPr>
-                <w:rFonts w:ascii="Times New Roman" w:hAnsi="Times New Roman" w:cs="Times New Roman"/>
-                <w:sz w:val="28"/>
-                <w:szCs w:val="28"/>
-              </w:rPr>
-              <w:t>;</w:t>
-            </w:r>
-          </w:p>
-        </w:tc>
-        <w:tc>
-          <w:tcPr>
-            <w:tcW w:w="4725" w:type="dxa"/>
-          </w:tcPr>
-          <w:p>
-            <w:pPr>
-              <w:pStyle w:val="a3"/>
-              <w:shd w:val="clear" w:color="auto" w:fill="FFFFFF" w:themeFill="background1"/>
-              <w:rPr>
-                <w:rFonts w:ascii="Times New Roman" w:hAnsi="Times New Roman" w:cs="Times New Roman"/>
-                <w:sz w:val="28"/>
-                <w:szCs w:val="28"/>
-              </w:rPr>
-            </w:pPr>
-            <w:r>
-              <w:rPr>
-                <w:rFonts w:ascii="Times New Roman" w:hAnsi="Times New Roman" w:cs="Times New Roman"/>
-                <w:sz w:val="28"/>
-                <w:szCs w:val="28"/>
-              </w:rPr>
-              <w:t>Автоматическая инициализация: переменные типа</w:t>
-            </w:r>
-            <w:r>
-              <w:rPr>
-                <w:rFonts w:ascii="Times New Roman" w:hAnsi="Times New Roman" w:cs="Times New Roman"/>
-                <w:sz w:val="28"/>
-                <w:szCs w:val="28"/>
-              </w:rPr>
-              <w:t xml:space="preserve"> </w:t>
-            </w:r>
-            <w:r>
-              <w:rPr>
-                <w:rFonts w:ascii="Times New Roman" w:hAnsi="Times New Roman" w:cs="Times New Roman"/>
-                <w:sz w:val="28"/>
-                <w:szCs w:val="28"/>
-              </w:rPr>
-              <w:t>integer</w:t>
-            </w:r>
-            <w:r>
-              <w:rPr>
-                <w:rFonts w:ascii="Times New Roman" w:hAnsi="Times New Roman" w:cs="Times New Roman"/>
-                <w:sz w:val="28"/>
-                <w:szCs w:val="28"/>
-              </w:rPr>
-              <w:t xml:space="preserve"> инициализи</w:t>
-            </w:r>
-            <w:r>
-              <w:rPr>
-                <w:rFonts w:ascii="Times New Roman" w:hAnsi="Times New Roman" w:cs="Times New Roman"/>
-                <w:sz w:val="28"/>
-                <w:szCs w:val="28"/>
-              </w:rPr>
-              <w:t xml:space="preserve">руются нулём, переменные типа </w:t>
-            </w:r>
-            <w:r>
-              <w:rPr>
-                <w:rFonts w:ascii="Times New Roman" w:hAnsi="Times New Roman" w:cs="Times New Roman"/>
-                <w:sz w:val="28"/>
-                <w:szCs w:val="28"/>
-                <w:lang w:val="en-US"/>
-              </w:rPr>
-              <w:t>line</w:t>
-            </w:r>
-            <w:r>
-              <w:rPr>
-                <w:rFonts w:ascii="Times New Roman" w:hAnsi="Times New Roman" w:cs="Times New Roman"/>
-                <w:sz w:val="28"/>
-                <w:szCs w:val="28"/>
-              </w:rPr>
-              <w:t xml:space="preserve"> – пустой строкой.</w:t>
-            </w:r>
-            <w:r>
-              <w:rPr>
-                <w:rFonts w:ascii="Times New Roman" w:hAnsi="Times New Roman" w:cs="Times New Roman"/>
-                <w:sz w:val="28"/>
-                <w:szCs w:val="28"/>
-              </w:rPr>
-              <w:t>(..=)</w:t>
-            </w:r>
-          </w:p>
-        </w:tc>
-      </w:tr>
-      <w:tr>
-        <w:tc>
-          <w:tcPr>
-            <w:tcW w:w="4625" w:type="dxa"/>
-          </w:tcPr>
-          <w:p>
-            <w:pPr>
-              <w:pStyle w:val="a3"/>
-              <w:shd w:val="clear" w:color="auto" w:fill="FFFFFF" w:themeFill="background1"/>
-              <w:jc w:val="both"/>
-              <w:rPr>
-                <w:rFonts w:ascii="Times New Roman" w:hAnsi="Times New Roman" w:cs="Times New Roman"/>
-                <w:sz w:val="28"/>
-                <w:szCs w:val="28"/>
-                <w:lang w:val="en-US"/>
-              </w:rPr>
-            </w:pPr>
-            <w:r>
-              <w:rPr>
-                <w:rFonts w:ascii="Times New Roman" w:hAnsi="Times New Roman" w:cs="Times New Roman"/>
-                <w:sz w:val="28"/>
-                <w:szCs w:val="28"/>
-              </w:rPr>
-              <w:t>&lt;</w:t>
-            </w:r>
-            <w:r>
-              <w:rPr>
-                <w:rFonts w:ascii="Times New Roman" w:hAnsi="Times New Roman" w:cs="Times New Roman"/>
-                <w:sz w:val="28"/>
-                <w:szCs w:val="28"/>
-                <w:highlight w:val="yellow"/>
-              </w:rPr>
-              <w:t>идентификатор&gt; = &lt;значение&gt;;</w:t>
+              <w:t>&lt;идентификатор&gt; = &lt;значение&gt;;</w:t>
             </w:r>
           </w:p>
         </w:tc>
@@ -3489,8 +4004,8 @@
           <w:szCs w:val="28"/>
         </w:rPr>
       </w:pPr>
-      <w:bookmarkStart w:id="31" w:name="_Toc527930843"/>
-      <w:bookmarkStart w:id="32" w:name="_Toc532814723"/>
+      <w:bookmarkStart w:id="30" w:name="_Toc527930843"/>
+      <w:bookmarkStart w:id="31" w:name="_Toc532814723"/>
       <w:r>
         <w:rPr>
           <w:rFonts w:ascii="Times New Roman" w:eastAsia="Calibri" w:hAnsi="Times New Roman" w:cs="Times New Roman"/>
@@ -3501,8 +4016,8 @@
         </w:rPr>
         <w:t>Инструкции языка</w:t>
       </w:r>
+      <w:bookmarkEnd w:id="30"/>
       <w:bookmarkEnd w:id="31"/>
-      <w:bookmarkEnd w:id="32"/>
       <w:r>
         <w:rPr>
           <w:rFonts w:ascii="Times New Roman" w:eastAsia="Calibri" w:hAnsi="Times New Roman" w:cs="Times New Roman"/>
@@ -3758,6 +4273,7 @@
                 <w:szCs w:val="28"/>
               </w:rPr>
             </w:pPr>
+            <w:proofErr w:type="spellStart"/>
             <w:r>
               <w:rPr>
                 <w:rFonts w:ascii="Times New Roman" w:hAnsi="Times New Roman" w:cs="Times New Roman"/>
@@ -3766,6 +4282,7 @@
               </w:rPr>
               <w:t>var</w:t>
             </w:r>
+            <w:proofErr w:type="spellEnd"/>
             <w:r>
               <w:rPr>
                 <w:rFonts w:ascii="Times New Roman" w:hAnsi="Times New Roman" w:cs="Times New Roman"/>
@@ -3780,7 +4297,7 @@
                 <w:sz w:val="28"/>
                 <w:szCs w:val="28"/>
               </w:rPr>
-              <w:t>&lt;тип данных&gt; &lt;идентификатор&gt;.</w:t>
+              <w:t>&lt;тип данных&gt; &lt;идентификатор&gt;</w:t>
             </w:r>
           </w:p>
         </w:tc>
@@ -3838,6 +4355,7 @@
               </w:rPr>
               <w:t xml:space="preserve">&lt;тип данных&gt; </w:t>
             </w:r>
+            <w:proofErr w:type="spellStart"/>
             <w:r>
               <w:rPr>
                 <w:rFonts w:ascii="Times New Roman" w:hAnsi="Times New Roman" w:cs="Times New Roman"/>
@@ -3846,13 +4364,23 @@
               </w:rPr>
               <w:t>function</w:t>
             </w:r>
-            <w:r>
-              <w:rPr>
-                <w:rFonts w:ascii="Times New Roman" w:hAnsi="Times New Roman" w:cs="Times New Roman"/>
-                <w:sz w:val="28"/>
-                <w:szCs w:val="28"/>
-              </w:rPr>
-              <w:t xml:space="preserve"> &lt;идентификатор&gt; (&lt;тип данных&gt; &lt;идентификатор&gt;, …)</w:t>
+            <w:proofErr w:type="spellEnd"/>
+            <w:r>
+              <w:rPr>
+                <w:rFonts w:ascii="Times New Roman" w:hAnsi="Times New Roman" w:cs="Times New Roman"/>
+                <w:sz w:val="28"/>
+                <w:szCs w:val="28"/>
+              </w:rPr>
+              <w:t xml:space="preserve"> &lt;идентификатор&gt; </w:t>
+            </w:r>
+            <w:r>
+              <w:rPr>
+                <w:rFonts w:ascii="Times New Roman" w:hAnsi="Times New Roman" w:cs="Times New Roman"/>
+                <w:sz w:val="28"/>
+                <w:szCs w:val="28"/>
+                <w:highlight w:val="yellow"/>
+              </w:rPr>
+              <w:t>(&lt;тип данных&gt; &lt;идентификатор&gt;, …)</w:t>
             </w:r>
           </w:p>
           <w:p>
@@ -3892,7 +4420,31 @@
                 <w:sz w:val="28"/>
                 <w:szCs w:val="28"/>
               </w:rPr>
-              <w:t xml:space="preserve">  / программный блок /</w:t>
+              <w:t xml:space="preserve">  </w:t>
+            </w:r>
+            <w:r>
+              <w:rPr>
+                <w:rFonts w:ascii="Times New Roman" w:hAnsi="Times New Roman" w:cs="Times New Roman"/>
+                <w:sz w:val="28"/>
+                <w:szCs w:val="28"/>
+              </w:rPr>
+              <w:t>&lt;</w:t>
+            </w:r>
+            <w:r>
+              <w:rPr>
+                <w:rFonts w:ascii="Times New Roman" w:hAnsi="Times New Roman" w:cs="Times New Roman"/>
+                <w:sz w:val="28"/>
+                <w:szCs w:val="28"/>
+              </w:rPr>
+              <w:t xml:space="preserve"> программный блок</w:t>
+            </w:r>
+            <w:r>
+              <w:rPr>
+                <w:rFonts w:ascii="Times New Roman" w:hAnsi="Times New Roman" w:cs="Times New Roman"/>
+                <w:sz w:val="28"/>
+                <w:szCs w:val="28"/>
+              </w:rPr>
+              <w:t>&gt;</w:t>
             </w:r>
           </w:p>
           <w:p>
@@ -3906,6 +4458,7 @@
                 <w:szCs w:val="28"/>
               </w:rPr>
             </w:pPr>
+            <w:proofErr w:type="spellStart"/>
             <w:r>
               <w:rPr>
                 <w:rFonts w:ascii="Times New Roman" w:hAnsi="Times New Roman" w:cs="Times New Roman"/>
@@ -3914,13 +4467,31 @@
               </w:rPr>
               <w:t>return</w:t>
             </w:r>
-            <w:r>
-              <w:rPr>
-                <w:rFonts w:ascii="Times New Roman" w:hAnsi="Times New Roman" w:cs="Times New Roman"/>
-                <w:sz w:val="28"/>
-                <w:szCs w:val="28"/>
-              </w:rPr>
-              <w:t xml:space="preserve"> &lt;идентификатор/литерал&gt;.</w:t>
+            <w:proofErr w:type="spellEnd"/>
+            <w:r>
+              <w:rPr>
+                <w:rFonts w:ascii="Times New Roman" w:hAnsi="Times New Roman" w:cs="Times New Roman"/>
+                <w:sz w:val="28"/>
+                <w:szCs w:val="28"/>
+              </w:rPr>
+              <w:t xml:space="preserve"> &lt;идентификатор</w:t>
+            </w:r>
+            <w:r>
+              <w:rPr>
+                <w:rFonts w:ascii="Times New Roman" w:hAnsi="Times New Roman" w:cs="Times New Roman"/>
+                <w:sz w:val="28"/>
+                <w:szCs w:val="28"/>
+                <w:lang w:val="en-US"/>
+              </w:rPr>
+              <w:t>&gt;|&lt;</w:t>
+            </w:r>
+            <w:r>
+              <w:rPr>
+                <w:rFonts w:ascii="Times New Roman" w:hAnsi="Times New Roman" w:cs="Times New Roman"/>
+                <w:sz w:val="28"/>
+                <w:szCs w:val="28"/>
+              </w:rPr>
+              <w:t>литерал&gt;.</w:t>
             </w:r>
           </w:p>
           <w:p>
@@ -3996,7 +4567,7 @@
                 <w:sz w:val="28"/>
                 <w:szCs w:val="28"/>
               </w:rPr>
-              <w:t>&lt;идентификатор&gt; (&lt;идентификатор&gt;, ...)</w:t>
+              <w:t>&lt;идентификатор&gt; (</w:t>
             </w:r>
             <w:r>
               <w:rPr>
@@ -4005,15 +4576,32 @@
                 <w:szCs w:val="28"/>
                 <w:lang w:val="en-US"/>
               </w:rPr>
-              <w:t>(</w:t>
-            </w:r>
-            <w:r>
-              <w:rPr>
-                <w:rFonts w:ascii="Times New Roman" w:hAnsi="Times New Roman" w:cs="Times New Roman"/>
-                <w:sz w:val="28"/>
-                <w:szCs w:val="28"/>
-              </w:rPr>
-              <w:t>бнф)</w:t>
+              <w:t>{</w:t>
+            </w:r>
+            <w:r>
+              <w:rPr>
+                <w:rFonts w:ascii="Times New Roman" w:hAnsi="Times New Roman" w:cs="Times New Roman"/>
+                <w:sz w:val="28"/>
+                <w:szCs w:val="28"/>
+              </w:rPr>
+              <w:t>&lt;идентификатор&gt;</w:t>
+            </w:r>
+            <w:r>
+              <w:rPr>
+                <w:rFonts w:ascii="Times New Roman" w:hAnsi="Times New Roman" w:cs="Times New Roman"/>
+                <w:sz w:val="28"/>
+                <w:szCs w:val="28"/>
+                <w:lang w:val="en-US"/>
+              </w:rPr>
+              <w:t>}</w:t>
+            </w:r>
+            <w:r>
+              <w:rPr>
+                <w:rFonts w:ascii="Times New Roman" w:hAnsi="Times New Roman" w:cs="Times New Roman"/>
+                <w:sz w:val="28"/>
+                <w:szCs w:val="28"/>
+              </w:rPr>
+              <w:t>)</w:t>
             </w:r>
           </w:p>
         </w:tc>
@@ -4143,6 +4731,7 @@
                 <w:szCs w:val="28"/>
               </w:rPr>
             </w:pPr>
+            <w:proofErr w:type="spellStart"/>
             <w:r>
               <w:rPr>
                 <w:rFonts w:ascii="Times New Roman" w:hAnsi="Times New Roman" w:cs="Times New Roman"/>
@@ -4151,11 +4740,15 @@
               </w:rPr>
               <w:t>print</w:t>
             </w:r>
-            <w:r>
-              <w:rPr>
-                <w:rFonts w:ascii="Times New Roman" w:hAnsi="Times New Roman" w:cs="Times New Roman"/>
-                <w:sz w:val="28"/>
-                <w:szCs w:val="28"/>
+            <w:bookmarkStart w:id="32" w:name="_GoBack"/>
+            <w:bookmarkEnd w:id="32"/>
+            <w:proofErr w:type="spellEnd"/>
+            <w:r>
+              <w:rPr>
+                <w:rFonts w:ascii="Times New Roman" w:hAnsi="Times New Roman" w:cs="Times New Roman"/>
+                <w:sz w:val="28"/>
+                <w:szCs w:val="28"/>
+                <w:lang w:val="en-US"/>
               </w:rPr>
               <w:t xml:space="preserve"> </w:t>
             </w:r>
@@ -4165,23 +4758,24 @@
                 <w:sz w:val="28"/>
                 <w:szCs w:val="28"/>
               </w:rPr>
-              <w:t xml:space="preserve"> &lt;литерал</w:t>
-            </w:r>
-            <w:r>
-              <w:rPr>
-                <w:rFonts w:ascii="Times New Roman" w:hAnsi="Times New Roman" w:cs="Times New Roman"/>
-                <w:sz w:val="28"/>
-                <w:szCs w:val="28"/>
-              </w:rPr>
-              <w:t>/</w:t>
-            </w:r>
-            <w:r>
-              <w:rPr>
-                <w:rFonts w:ascii="Times New Roman" w:hAnsi="Times New Roman" w:cs="Times New Roman"/>
-                <w:sz w:val="28"/>
-                <w:szCs w:val="28"/>
-              </w:rPr>
-              <w:t>идентификатор&gt;.</w:t>
+              <w:t>&lt;литерал</w:t>
+            </w:r>
+            <w:r>
+              <w:rPr>
+                <w:rFonts w:ascii="Times New Roman" w:hAnsi="Times New Roman" w:cs="Times New Roman"/>
+                <w:sz w:val="28"/>
+                <w:szCs w:val="28"/>
+                <w:lang w:val="en-US"/>
+              </w:rPr>
+              <w:t>&gt;|&lt;</w:t>
+            </w:r>
+            <w:r>
+              <w:rPr>
+                <w:rFonts w:ascii="Times New Roman" w:hAnsi="Times New Roman" w:cs="Times New Roman"/>
+                <w:sz w:val="28"/>
+                <w:szCs w:val="28"/>
+              </w:rPr>
+              <w:t>идентификатор&gt;</w:t>
             </w:r>
           </w:p>
         </w:tc>
@@ -4251,6 +4845,7 @@
                 <w:szCs w:val="28"/>
               </w:rPr>
             </w:pPr>
+            <w:proofErr w:type="spellStart"/>
             <w:r>
               <w:rPr>
                 <w:rFonts w:ascii="Times New Roman" w:hAnsi="Times New Roman" w:cs="Times New Roman"/>
@@ -4259,6 +4854,7 @@
               </w:rPr>
               <w:t>compare</w:t>
             </w:r>
+            <w:proofErr w:type="spellEnd"/>
             <w:r>
               <w:rPr>
                 <w:rFonts w:ascii="Times New Roman" w:hAnsi="Times New Roman" w:cs="Times New Roman"/>
@@ -4329,6 +4925,7 @@
                 <w:szCs w:val="28"/>
               </w:rPr>
             </w:pPr>
+            <w:proofErr w:type="spellStart"/>
             <w:r>
               <w:rPr>
                 <w:rFonts w:ascii="Times New Roman" w:hAnsi="Times New Roman" w:cs="Times New Roman"/>
@@ -4337,6 +4934,7 @@
               </w:rPr>
               <w:t>pow</w:t>
             </w:r>
+            <w:proofErr w:type="spellEnd"/>
             <w:r>
               <w:rPr>
                 <w:rFonts w:ascii="Times New Roman" w:hAnsi="Times New Roman" w:cs="Times New Roman"/>
@@ -4345,6 +4943,7 @@
               </w:rPr>
               <w:t>(</w:t>
             </w:r>
+            <w:proofErr w:type="spellStart"/>
             <w:r>
               <w:rPr>
                 <w:rFonts w:ascii="Times New Roman" w:hAnsi="Times New Roman" w:cs="Times New Roman"/>
@@ -4353,6 +4952,7 @@
               </w:rPr>
               <w:t>integer</w:t>
             </w:r>
+            <w:proofErr w:type="spellEnd"/>
             <w:r>
               <w:rPr>
                 <w:rFonts w:ascii="Times New Roman" w:hAnsi="Times New Roman" w:cs="Times New Roman"/>
@@ -4361,6 +4961,7 @@
               </w:rPr>
               <w:t xml:space="preserve">, </w:t>
             </w:r>
+            <w:proofErr w:type="spellStart"/>
             <w:r>
               <w:rPr>
                 <w:rFonts w:ascii="Times New Roman" w:hAnsi="Times New Roman" w:cs="Times New Roman"/>
@@ -4369,6 +4970,7 @@
               </w:rPr>
               <w:t>integer</w:t>
             </w:r>
+            <w:proofErr w:type="spellEnd"/>
             <w:r>
               <w:rPr>
                 <w:rFonts w:ascii="Times New Roman" w:hAnsi="Times New Roman" w:cs="Times New Roman"/>
@@ -4393,6 +4995,7 @@
               </w:rPr>
               <w:t xml:space="preserve">типа </w:t>
             </w:r>
+            <w:proofErr w:type="spellStart"/>
             <w:r>
               <w:rPr>
                 <w:rFonts w:ascii="Times New Roman" w:hAnsi="Times New Roman" w:cs="Times New Roman"/>
@@ -4401,6 +5004,7 @@
               </w:rPr>
               <w:t>integer</w:t>
             </w:r>
+            <w:proofErr w:type="spellEnd"/>
             <w:r>
               <w:rPr>
                 <w:rFonts w:ascii="Times New Roman" w:hAnsi="Times New Roman" w:cs="Times New Roman"/>
@@ -4425,6 +5029,7 @@
               </w:rPr>
               <w:t xml:space="preserve">типа </w:t>
             </w:r>
+            <w:proofErr w:type="spellStart"/>
             <w:r>
               <w:rPr>
                 <w:rFonts w:ascii="Times New Roman" w:hAnsi="Times New Roman" w:cs="Times New Roman"/>
@@ -4433,6 +5038,7 @@
               </w:rPr>
               <w:t>integer</w:t>
             </w:r>
+            <w:proofErr w:type="spellEnd"/>
             <w:r>
               <w:rPr>
                 <w:rFonts w:ascii="Times New Roman" w:hAnsi="Times New Roman" w:cs="Times New Roman"/>
@@ -4504,13 +5110,23 @@
                 <w:lang w:val="en-US"/>
               </w:rPr>
             </w:pPr>
-            <w:r>
-              <w:rPr>
-                <w:rFonts w:ascii="Times New Roman" w:hAnsi="Times New Roman" w:cs="Times New Roman"/>
-                <w:sz w:val="28"/>
-                <w:szCs w:val="28"/>
-              </w:rPr>
-              <w:t>return &lt;литерал/идентификатор&gt;.</w:t>
+            <w:proofErr w:type="spellStart"/>
+            <w:r>
+              <w:rPr>
+                <w:rFonts w:ascii="Times New Roman" w:hAnsi="Times New Roman" w:cs="Times New Roman"/>
+                <w:sz w:val="28"/>
+                <w:szCs w:val="28"/>
+              </w:rPr>
+              <w:t>return</w:t>
+            </w:r>
+            <w:proofErr w:type="spellEnd"/>
+            <w:r>
+              <w:rPr>
+                <w:rFonts w:ascii="Times New Roman" w:hAnsi="Times New Roman" w:cs="Times New Roman"/>
+                <w:sz w:val="28"/>
+                <w:szCs w:val="28"/>
+              </w:rPr>
+              <w:t xml:space="preserve"> &lt;литерал/идентификатор&gt;.</w:t>
             </w:r>
           </w:p>
         </w:tc>
@@ -4563,7 +5179,6 @@
           <w:sz w:val="28"/>
           <w:szCs w:val="28"/>
         </w:rPr>
-        <w:lastRenderedPageBreak/>
         <w:t>Операции языка</w:t>
       </w:r>
       <w:bookmarkEnd w:id="33"/>
@@ -4733,8 +5348,8 @@
         <w:tblLook w:val="04A0" w:firstRow="1" w:lastRow="0" w:firstColumn="1" w:lastColumn="0" w:noHBand="0" w:noVBand="1"/>
       </w:tblPr>
       <w:tblGrid>
-        <w:gridCol w:w="5081"/>
-        <w:gridCol w:w="4264"/>
+        <w:gridCol w:w="5393"/>
+        <w:gridCol w:w="4530"/>
       </w:tblGrid>
       <w:tr>
         <w:trPr>
@@ -5360,8 +5975,8 @@
         <w:tblLook w:val="04A0" w:firstRow="1" w:lastRow="0" w:firstColumn="1" w:lastColumn="0" w:noHBand="0" w:noVBand="1"/>
       </w:tblPr>
       <w:tblGrid>
-        <w:gridCol w:w="3130"/>
-        <w:gridCol w:w="6215"/>
+        <w:gridCol w:w="3131"/>
+        <w:gridCol w:w="6216"/>
       </w:tblGrid>
       <w:tr>
         <w:trPr>
@@ -5482,6 +6097,7 @@
                 <w:szCs w:val="28"/>
               </w:rPr>
             </w:pPr>
+            <w:proofErr w:type="spellStart"/>
             <w:r>
               <w:rPr>
                 <w:rFonts w:ascii="Times New Roman" w:hAnsi="Times New Roman" w:cs="Times New Roman"/>
@@ -5490,6 +6106,7 @@
               </w:rPr>
               <w:t>main</w:t>
             </w:r>
+            <w:proofErr w:type="spellEnd"/>
           </w:p>
           <w:p>
             <w:pPr>
@@ -5611,6 +6228,7 @@
               </w:rPr>
               <w:t xml:space="preserve">&lt;тип данных&gt; </w:t>
             </w:r>
+            <w:proofErr w:type="spellStart"/>
             <w:r>
               <w:rPr>
                 <w:rFonts w:ascii="Times New Roman" w:hAnsi="Times New Roman" w:cs="Times New Roman"/>
@@ -5619,6 +6237,7 @@
               </w:rPr>
               <w:t>function</w:t>
             </w:r>
+            <w:proofErr w:type="spellEnd"/>
             <w:r>
               <w:rPr>
                 <w:rFonts w:ascii="Times New Roman" w:hAnsi="Times New Roman" w:cs="Times New Roman"/>
@@ -5685,6 +6304,7 @@
                 <w:sz w:val="28"/>
                 <w:szCs w:val="28"/>
               </w:rPr>
+              <w:lastRenderedPageBreak/>
               <w:t>/ программный блок /</w:t>
             </w:r>
           </w:p>
@@ -5699,15 +6319,16 @@
                 <w:szCs w:val="28"/>
               </w:rPr>
             </w:pPr>
-            <w:r>
-              <w:rPr>
-                <w:rFonts w:ascii="Times New Roman" w:hAnsi="Times New Roman" w:cs="Times New Roman"/>
-                <w:sz w:val="28"/>
-                <w:szCs w:val="28"/>
-              </w:rPr>
-              <w:lastRenderedPageBreak/>
+            <w:proofErr w:type="spellStart"/>
+            <w:r>
+              <w:rPr>
+                <w:rFonts w:ascii="Times New Roman" w:hAnsi="Times New Roman" w:cs="Times New Roman"/>
+                <w:sz w:val="28"/>
+                <w:szCs w:val="28"/>
+              </w:rPr>
               <w:t>return</w:t>
             </w:r>
+            <w:proofErr w:type="spellEnd"/>
             <w:r>
               <w:rPr>
                 <w:rFonts w:ascii="Times New Roman" w:hAnsi="Times New Roman" w:cs="Times New Roman"/>
@@ -6514,8 +7135,8 @@
         <w:tblLook w:val="04A0" w:firstRow="1" w:lastRow="0" w:firstColumn="1" w:lastColumn="0" w:noHBand="0" w:noVBand="1"/>
       </w:tblPr>
       <w:tblGrid>
-        <w:gridCol w:w="2028"/>
-        <w:gridCol w:w="7317"/>
+        <w:gridCol w:w="2175"/>
+        <w:gridCol w:w="7850"/>
       </w:tblGrid>
       <w:tr>
         <w:trPr>
@@ -7449,6 +8070,7 @@
               </w:rPr>
               <w:t>m</w:t>
             </w:r>
+            <w:proofErr w:type="spellStart"/>
             <w:r>
               <w:rPr>
                 <w:rFonts w:ascii="Times New Roman" w:hAnsi="Times New Roman" w:cs="Times New Roman"/>
@@ -7457,6 +8079,7 @@
               </w:rPr>
               <w:t>ain</w:t>
             </w:r>
+            <w:proofErr w:type="spellEnd"/>
           </w:p>
           <w:p>
             <w:pPr>
@@ -7657,7 +8280,43 @@
           <w:sz w:val="28"/>
           <w:szCs w:val="28"/>
         </w:rPr>
-        <w:t>В языке вызов функций происходит по соглашению о вызовах stdcall. Особенности stdcall:</w:t>
+        <w:t xml:space="preserve">В языке вызов функций происходит по соглашению о вызовах </w:t>
+      </w:r>
+      <w:proofErr w:type="spellStart"/>
+      <w:r>
+        <w:rPr>
+          <w:rFonts w:ascii="Times New Roman" w:hAnsi="Times New Roman" w:cs="Times New Roman"/>
+          <w:sz w:val="28"/>
+          <w:szCs w:val="28"/>
+        </w:rPr>
+        <w:t>stdcall</w:t>
+      </w:r>
+      <w:proofErr w:type="spellEnd"/>
+      <w:r>
+        <w:rPr>
+          <w:rFonts w:ascii="Times New Roman" w:hAnsi="Times New Roman" w:cs="Times New Roman"/>
+          <w:sz w:val="28"/>
+          <w:szCs w:val="28"/>
+        </w:rPr>
+        <w:t xml:space="preserve">. Особенности </w:t>
+      </w:r>
+      <w:proofErr w:type="spellStart"/>
+      <w:r>
+        <w:rPr>
+          <w:rFonts w:ascii="Times New Roman" w:hAnsi="Times New Roman" w:cs="Times New Roman"/>
+          <w:sz w:val="28"/>
+          <w:szCs w:val="28"/>
+        </w:rPr>
+        <w:t>stdcall</w:t>
+      </w:r>
+      <w:proofErr w:type="spellEnd"/>
+      <w:r>
+        <w:rPr>
+          <w:rFonts w:ascii="Times New Roman" w:hAnsi="Times New Roman" w:cs="Times New Roman"/>
+          <w:sz w:val="28"/>
+          <w:szCs w:val="28"/>
+        </w:rPr>
+        <w:t>:</w:t>
       </w:r>
     </w:p>
     <w:p>
@@ -9318,7 +9977,7 @@
     <w:sectPr>
       <w:footerReference w:type="default" r:id="rId9"/>
       <w:pgSz w:w="11906" w:h="16838"/>
-      <w:pgMar w:top="1134" w:right="850" w:bottom="1134" w:left="1701" w:header="708" w:footer="708" w:gutter="0"/>
+      <w:pgMar w:top="1134" w:right="567" w:bottom="851" w:left="1304" w:header="709" w:footer="709" w:gutter="0"/>
       <w:cols w:space="708"/>
       <w:docGrid w:linePitch="360"/>
     </w:sectPr>
@@ -11920,7 +12579,7 @@
 </file>
 
 <file path=customXml/itemProps1.xml><?xml version="1.0" encoding="utf-8"?>
-<ds:datastoreItem xmlns:ds="http://schemas.openxmlformats.org/officeDocument/2006/customXml" ds:itemID="{6EF34D79-8D3A-4BAC-B5CA-00BE22C58961}">
+<ds:datastoreItem xmlns:ds="http://schemas.openxmlformats.org/officeDocument/2006/customXml" ds:itemID="{2D6AA451-AF45-4549-A9C2-B5E32300A118}">
   <ds:schemaRefs>
     <ds:schemaRef ds:uri="http://schemas.openxmlformats.org/officeDocument/2006/bibliography"/>
   </ds:schemaRefs>

</xml_diff>